<commit_message>
Agregando una preuba de aceptacion
</commit_message>
<xml_diff>
--- a/Requerimientos del Sistema Básico de Registro.docx
+++ b/Requerimientos del Sistema Básico de Registro.docx
@@ -279,17 +279,20 @@
           <w:numId w:val="2"/>
         </w:numPr>
         <w:rPr>
-          <w:lang w:val="es-419"/>
-        </w:rPr>
-      </w:pPr>
-      <w:r>
-        <w:rPr>
+          <w:color w:val="FF0000"/>
+          <w:lang w:val="es-419"/>
+        </w:rPr>
+      </w:pPr>
+      <w:r>
+        <w:rPr>
+          <w:color w:val="FF0000"/>
           <w:lang w:val="es-419"/>
         </w:rPr>
         <w:t xml:space="preserve">RF5: </w:t>
       </w:r>
       <w:r>
         <w:rPr>
+          <w:color w:val="FF0000"/>
           <w:lang w:val="es-419"/>
         </w:rPr>
         <w:t xml:space="preserve">La contraseña no tiene </w:t>
@@ -297,6 +300,7 @@
       <w:proofErr w:type="spellStart"/>
       <w:r>
         <w:rPr>
+          <w:color w:val="FF0000"/>
           <w:lang w:val="es-419"/>
         </w:rPr>
         <w:t>limite</w:t>
@@ -304,6 +308,7 @@
       <w:proofErr w:type="spellEnd"/>
       <w:r>
         <w:rPr>
+          <w:color w:val="FF0000"/>
           <w:lang w:val="es-419"/>
         </w:rPr>
         <w:t xml:space="preserve"> mínimo de caracteres.</w:t>
@@ -494,11 +499,13 @@
           <w:numId w:val="4"/>
         </w:numPr>
         <w:rPr>
-          <w:lang w:val="es-419"/>
-        </w:rPr>
-      </w:pPr>
-      <w:r>
-        <w:rPr>
+          <w:color w:val="FF0000"/>
+          <w:lang w:val="es-419"/>
+        </w:rPr>
+      </w:pPr>
+      <w:r>
+        <w:rPr>
+          <w:color w:val="FF0000"/>
           <w:lang w:val="es-419"/>
         </w:rPr>
         <w:t>RNF3: La comunicación debe de realizarse mediante HTTP, no es necesario proteger los datos.</w:t>
@@ -585,38 +592,16 @@
           <w:numId w:val="6"/>
         </w:numPr>
         <w:rPr>
-          <w:lang w:val="es-419"/>
-        </w:rPr>
-      </w:pPr>
-      <w:r>
-        <w:rPr>
-          <w:lang w:val="es-419"/>
-        </w:rPr>
-        <w:t>RNF</w:t>
-      </w:r>
-      <w:r>
-        <w:rPr>
-          <w:lang w:val="es-419"/>
-        </w:rPr>
-        <w:t>5</w:t>
-      </w:r>
-      <w:r>
-        <w:rPr>
-          <w:lang w:val="es-419"/>
-        </w:rPr>
-        <w:t xml:space="preserve">: El sistema debe estar disponible al menos el </w:t>
-      </w:r>
-      <w:r>
-        <w:rPr>
-          <w:lang w:val="es-419"/>
-        </w:rPr>
-        <w:t>80</w:t>
-      </w:r>
-      <w:r>
-        <w:rPr>
-          <w:lang w:val="es-419"/>
-        </w:rPr>
-        <w:t>% del tiempo.</w:t>
+          <w:color w:val="FF0000"/>
+          <w:lang w:val="es-419"/>
+        </w:rPr>
+      </w:pPr>
+      <w:r>
+        <w:rPr>
+          <w:color w:val="FF0000"/>
+          <w:lang w:val="es-419"/>
+        </w:rPr>
+        <w:t>RNF5: El sistema debe estar disponible al menos el 80% del tiempo.</w:t>
       </w:r>
     </w:p>
     <w:p>

</xml_diff>